<commit_message>
big mid-semester update, more coming
</commit_message>
<xml_diff>
--- a/final_project/Final-Project.docx
+++ b/final_project/Final-Project.docx
@@ -447,36 +447,61 @@
           <w:sz w:val="22"/>
           <w:szCs w:val="22"/>
         </w:rPr>
-        <w:t xml:space="preserve">Your project should be complete and production-ready by </w:t>
-      </w:r>
-      <w:r>
-        <w:rPr>
-          <w:rFonts w:ascii="Verdana" w:eastAsia="Times New Roman" w:hAnsi="Verdana" w:cs="Times New Roman"/>
-          <w:color w:val="000000"/>
-          <w:sz w:val="22"/>
-          <w:szCs w:val="22"/>
-        </w:rPr>
-        <w:t xml:space="preserve">6pm on </w:t>
-      </w:r>
-      <w:bookmarkStart w:id="0" w:name="_GoBack"/>
-      <w:bookmarkEnd w:id="0"/>
-      <w:r>
-        <w:rPr>
-          <w:rFonts w:ascii="Verdana" w:eastAsia="Times New Roman" w:hAnsi="Verdana" w:cs="Times New Roman"/>
-          <w:color w:val="000000"/>
-          <w:sz w:val="22"/>
-          <w:szCs w:val="22"/>
-        </w:rPr>
-        <w:t>May 6th</w:t>
-      </w:r>
-      <w:r>
-        <w:rPr>
-          <w:rFonts w:ascii="Verdana" w:eastAsia="Times New Roman" w:hAnsi="Verdana" w:cs="Times New Roman"/>
-          <w:color w:val="000000"/>
-          <w:sz w:val="22"/>
-          <w:szCs w:val="22"/>
-        </w:rPr>
-        <w:t xml:space="preserve"> (our assigned exam period): there should be good interaction with the user (helpful prompts, helpful error messages upon invalid input, graceful ways of exiting), and it should follow the style guide for our class, with readable, well-commented code. </w:t>
+        <w:t>Your project should be complete</w:t>
+      </w:r>
+      <w:r>
+        <w:rPr>
+          <w:rFonts w:ascii="Verdana" w:eastAsia="Times New Roman" w:hAnsi="Verdana" w:cs="Times New Roman"/>
+          <w:color w:val="000000"/>
+          <w:sz w:val="22"/>
+          <w:szCs w:val="22"/>
+        </w:rPr>
+        <w:t>,</w:t>
+      </w:r>
+      <w:r>
+        <w:rPr>
+          <w:rFonts w:ascii="Verdana" w:eastAsia="Times New Roman" w:hAnsi="Verdana" w:cs="Times New Roman"/>
+          <w:color w:val="000000"/>
+          <w:sz w:val="22"/>
+          <w:szCs w:val="22"/>
+        </w:rPr>
+        <w:t xml:space="preserve"> production-ready</w:t>
+      </w:r>
+      <w:r>
+        <w:rPr>
+          <w:rFonts w:ascii="Verdana" w:eastAsia="Times New Roman" w:hAnsi="Verdana" w:cs="Times New Roman"/>
+          <w:color w:val="000000"/>
+          <w:sz w:val="22"/>
+          <w:szCs w:val="22"/>
+        </w:rPr>
+        <w:t>, and uploaded to Blackboard (twice—once as an assignment submission and once in the Discussion Board)</w:t>
+      </w:r>
+      <w:r>
+        <w:rPr>
+          <w:rFonts w:ascii="Verdana" w:eastAsia="Times New Roman" w:hAnsi="Verdana" w:cs="Times New Roman"/>
+          <w:color w:val="000000"/>
+          <w:sz w:val="22"/>
+          <w:szCs w:val="22"/>
+        </w:rPr>
+        <w:t xml:space="preserve"> by </w:t>
+      </w:r>
+      <w:r>
+        <w:rPr>
+          <w:rFonts w:ascii="Verdana" w:eastAsia="Times New Roman" w:hAnsi="Verdana" w:cs="Times New Roman"/>
+          <w:color w:val="000000"/>
+          <w:sz w:val="22"/>
+          <w:szCs w:val="22"/>
+        </w:rPr>
+        <w:t>midnight on Sunday, December 13</w:t>
+      </w:r>
+      <w:r>
+        <w:rPr>
+          <w:rFonts w:ascii="Verdana" w:eastAsia="Times New Roman" w:hAnsi="Verdana" w:cs="Times New Roman"/>
+          <w:color w:val="000000"/>
+          <w:sz w:val="22"/>
+          <w:szCs w:val="22"/>
+        </w:rPr>
+        <w:t xml:space="preserve">: there should be good interaction with the user (helpful prompts, helpful error messages upon invalid input, graceful ways of exiting), and it should follow the style guide for our class, with readable, well-commented code. </w:t>
       </w:r>
     </w:p>
     <w:p>
@@ -660,7 +685,17 @@
           <w:sz w:val="22"/>
           <w:szCs w:val="22"/>
         </w:rPr>
-        <w:t>) Output something to the console, so the user knows it’s working, but also put</w:t>
+        <w:t xml:space="preserve">) Output something to the console, so the user knows it’s </w:t>
+      </w:r>
+      <w:r>
+        <w:rPr>
+          <w:rFonts w:ascii="Verdana" w:eastAsia="Times New Roman" w:hAnsi="Verdana" w:cs="Times New Roman"/>
+          <w:color w:val="000000"/>
+          <w:sz w:val="22"/>
+          <w:szCs w:val="22"/>
+        </w:rPr>
+        <w:lastRenderedPageBreak/>
+        <w:t>working, but also put</w:t>
       </w:r>
       <w:r>
         <w:rPr>
@@ -729,7 +764,6 @@
           <w:sz w:val="22"/>
           <w:szCs w:val="22"/>
         </w:rPr>
-        <w:lastRenderedPageBreak/>
         <w:t xml:space="preserve">I </w:t>
       </w:r>
       <w:r>
@@ -891,7 +925,25 @@
           <w:sz w:val="22"/>
           <w:szCs w:val="22"/>
         </w:rPr>
-        <w:t xml:space="preserve"> sure to cite your data source, and keep notes about any rows or columns you</w:t>
+        <w:t xml:space="preserve"> sure to cite your data source, and keep</w:t>
+      </w:r>
+      <w:r>
+        <w:rPr>
+          <w:rFonts w:ascii="Verdana" w:eastAsia="Times New Roman" w:hAnsi="Verdana" w:cs="Times New Roman"/>
+          <w:color w:val="000000"/>
+          <w:sz w:val="22"/>
+          <w:szCs w:val="22"/>
+        </w:rPr>
+        <w:t xml:space="preserve"> (and share!)</w:t>
+      </w:r>
+      <w:r>
+        <w:rPr>
+          <w:rFonts w:ascii="Verdana" w:eastAsia="Times New Roman" w:hAnsi="Verdana" w:cs="Times New Roman"/>
+          <w:color w:val="000000"/>
+          <w:sz w:val="22"/>
+          <w:szCs w:val="22"/>
+        </w:rPr>
+        <w:t xml:space="preserve"> notes about any rows or columns you</w:t>
       </w:r>
       <w:r>
         <w:rPr>
@@ -1049,7 +1101,25 @@
           <w:sz w:val="22"/>
           <w:szCs w:val="22"/>
         </w:rPr>
-        <w:t xml:space="preserve"> Kaggle’s got a lot more general data sets, and you’re welcome to go out and find or make your own data to analyze.</w:t>
+        <w:t xml:space="preserve"> Kaggle’s got </w:t>
+      </w:r>
+      <w:r>
+        <w:rPr>
+          <w:rFonts w:ascii="Verdana" w:eastAsia="Times New Roman" w:hAnsi="Verdana" w:cs="Times New Roman"/>
+          <w:color w:val="000000"/>
+          <w:sz w:val="22"/>
+          <w:szCs w:val="22"/>
+        </w:rPr>
+        <w:t>many</w:t>
+      </w:r>
+      <w:r>
+        <w:rPr>
+          <w:rFonts w:ascii="Verdana" w:eastAsia="Times New Roman" w:hAnsi="Verdana" w:cs="Times New Roman"/>
+          <w:color w:val="000000"/>
+          <w:sz w:val="22"/>
+          <w:szCs w:val="22"/>
+        </w:rPr>
+        <w:t xml:space="preserve"> more general data sets, and you’re welcome to go out and find or make your own data to analyze.</w:t>
       </w:r>
       <w:r>
         <w:rPr>
@@ -1123,7 +1193,7 @@
           <w:sz w:val="22"/>
           <w:szCs w:val="22"/>
         </w:rPr>
-        <w:t xml:space="preserve"> recommend maybe constraining yourself to a single short story or long poem, rather than a whole book.)</w:t>
+        <w:t xml:space="preserve"> recommend constraining yourself to a single short story or long poem, rather than a whole book.)</w:t>
       </w:r>
       <w:r>
         <w:rPr>
@@ -1293,7 +1363,17 @@
           <w:sz w:val="22"/>
           <w:szCs w:val="22"/>
         </w:rPr>
-        <w:t>Let the user make a list of books or song tracks or something. Each individual list item should be thought of as a “record,” with multiple information items attached to it, such as Title, Author/Artist, Year, Genre, and maybe User Rating. The list should be persistent between sessions (meaning: it lives in a text file). The user should be able to Create, Read, Update, and Delete</w:t>
+        <w:t xml:space="preserve">Let the user make a list of books or song tracks or something. Each individual list item should be thought of as a “record,” with multiple information items attached to it, such as Title, Author/Artist, Year, Genre, and maybe User Rating. The list should be persistent between sessions (meaning: it lives in a text file). The user should be able to Create, Read, </w:t>
+      </w:r>
+      <w:r>
+        <w:rPr>
+          <w:rFonts w:ascii="Verdana" w:eastAsia="Times New Roman" w:hAnsi="Verdana" w:cs="Times New Roman"/>
+          <w:color w:val="000000"/>
+          <w:sz w:val="22"/>
+          <w:szCs w:val="22"/>
+        </w:rPr>
+        <w:lastRenderedPageBreak/>
+        <w:t>Update, and Delete</w:t>
       </w:r>
       <w:r>
         <w:rPr>
@@ -1401,17 +1481,7 @@
           <w:sz w:val="22"/>
           <w:szCs w:val="22"/>
         </w:rPr>
-        <w:t xml:space="preserve"> </w:t>
-      </w:r>
-      <w:r>
-        <w:rPr>
-          <w:rFonts w:ascii="Verdana" w:eastAsia="Times New Roman" w:hAnsi="Verdana" w:cs="Times New Roman"/>
-          <w:color w:val="000000"/>
-          <w:sz w:val="22"/>
-          <w:szCs w:val="22"/>
-        </w:rPr>
-        <w:lastRenderedPageBreak/>
-        <w:t>option, because it builds off of the list app we’ve already made</w:t>
+        <w:t xml:space="preserve"> option, because it builds off of the list app we’ve already made</w:t>
       </w:r>
       <w:r>
         <w:rPr>
@@ -1579,7 +1649,25 @@
           <w:sz w:val="22"/>
           <w:szCs w:val="22"/>
         </w:rPr>
-        <w:t xml:space="preserve"> prepared to write. You could make a Sudoku solver, a smart Tic-Tac-Toe (first pass: it plays at random; improvement: it tries to win, after letting the player play first), 2048, or Battleship. Most of these don’t </w:t>
+        <w:t xml:space="preserve"> prepared to write. You could make a Sudoku solver, a smart Tic-Tac-Toe (first pass: </w:t>
+      </w:r>
+      <w:r>
+        <w:rPr>
+          <w:rFonts w:ascii="Verdana" w:eastAsia="Times New Roman" w:hAnsi="Verdana" w:cs="Times New Roman"/>
+          <w:color w:val="000000"/>
+          <w:sz w:val="22"/>
+          <w:szCs w:val="22"/>
+        </w:rPr>
+        <w:t>the computer</w:t>
+      </w:r>
+      <w:r>
+        <w:rPr>
+          <w:rFonts w:ascii="Verdana" w:eastAsia="Times New Roman" w:hAnsi="Verdana" w:cs="Times New Roman"/>
+          <w:color w:val="000000"/>
+          <w:sz w:val="22"/>
+          <w:szCs w:val="22"/>
+        </w:rPr>
+        <w:t xml:space="preserve"> plays at random; improvement: it tries to win, after letting the player play first), 2048, or Battleship. Most of these don’t </w:t>
       </w:r>
       <w:r>
         <w:rPr>
@@ -2375,6 +2463,7 @@
     <w:lsdException w:name="HTML Sample" w:semiHidden="1" w:unhideWhenUsed="1"/>
     <w:lsdException w:name="HTML Typewriter" w:semiHidden="1" w:unhideWhenUsed="1"/>
     <w:lsdException w:name="HTML Variable" w:semiHidden="1" w:unhideWhenUsed="1"/>
+    <w:lsdException w:name="Normal Table" w:semiHidden="1" w:unhideWhenUsed="1"/>
     <w:lsdException w:name="annotation subject" w:semiHidden="1" w:unhideWhenUsed="1"/>
     <w:lsdException w:name="No List" w:semiHidden="1" w:unhideWhenUsed="1"/>
     <w:lsdException w:name="Outline List 1" w:semiHidden="1" w:unhideWhenUsed="1"/>
@@ -2417,8 +2506,11 @@
     <w:lsdException w:name="Table Contemporary" w:semiHidden="1" w:unhideWhenUsed="1"/>
     <w:lsdException w:name="Table Elegant" w:semiHidden="1" w:unhideWhenUsed="1"/>
     <w:lsdException w:name="Table Professional" w:semiHidden="1" w:unhideWhenUsed="1"/>
+    <w:lsdException w:name="Table Subtle 1" w:semiHidden="1" w:unhideWhenUsed="1"/>
     <w:lsdException w:name="Table Subtle 2" w:semiHidden="1" w:unhideWhenUsed="1"/>
     <w:lsdException w:name="Table Web 1" w:semiHidden="1" w:unhideWhenUsed="1"/>
+    <w:lsdException w:name="Table Web 2" w:semiHidden="1" w:unhideWhenUsed="1"/>
+    <w:lsdException w:name="Table Web 3" w:semiHidden="1" w:unhideWhenUsed="1"/>
     <w:lsdException w:name="Balloon Text" w:semiHidden="1" w:unhideWhenUsed="1"/>
     <w:lsdException w:name="Table Grid" w:uiPriority="39"/>
     <w:lsdException w:name="Table Theme" w:semiHidden="1" w:unhideWhenUsed="1"/>

</xml_diff>